<commit_message>
hash password + register api
</commit_message>
<xml_diff>
--- a/DesignDatabase.docx
+++ b/DesignDatabase.docx
@@ -531,6 +531,197 @@
           <w:ilvl w:val="0"/>
           <w:numId w:val="10"/>
         </w:numPr>
+        <w:shd w:val="clear" w:color="auto" w:fill="193549"/>
+        <w:spacing w:after="0" w:line="285" w:lineRule="atLeast"/>
+        <w:rPr>
+          <w:rFonts w:ascii="Consolas" w:eastAsia="Times New Roman" w:hAnsi="Consolas"/>
+          <w:color w:val="FFFFFF"/>
+          <w:sz w:val="21"/>
+          <w:szCs w:val="21"/>
+        </w:rPr>
+      </w:pPr>
+      <w:r>
+        <w:rPr>
+          <w:rFonts w:ascii="Consolas" w:eastAsia="Times New Roman" w:hAnsi="Consolas"/>
+          <w:color w:val="FFFFFF"/>
+          <w:sz w:val="21"/>
+          <w:szCs w:val="21"/>
+        </w:rPr>
+        <w:t> </w:t>
+      </w:r>
+      <w:r>
+        <w:rPr>
+          <w:rFonts w:ascii="Consolas" w:eastAsia="Times New Roman" w:hAnsi="Consolas"/>
+          <w:color w:val="9EFFFF"/>
+          <w:sz w:val="21"/>
+          <w:szCs w:val="21"/>
+        </w:rPr>
+        <w:t>account</w:t>
+      </w:r>
+      <w:r>
+        <w:rPr>
+          <w:rFonts w:ascii="Consolas" w:eastAsia="Times New Roman" w:hAnsi="Consolas"/>
+          <w:color w:val="FFFFFF"/>
+          <w:sz w:val="21"/>
+          <w:szCs w:val="21"/>
+        </w:rPr>
+        <w:t xml:space="preserve"> </w:t>
+      </w:r>
+      <w:r>
+        <w:rPr>
+          <w:rFonts w:ascii="Consolas" w:eastAsia="Times New Roman" w:hAnsi="Consolas"/>
+          <w:color w:val="FF9D00"/>
+          <w:sz w:val="21"/>
+          <w:szCs w:val="21"/>
+        </w:rPr>
+        <w:t>=</w:t>
+      </w:r>
+      <w:r>
+        <w:rPr>
+          <w:rFonts w:ascii="Consolas" w:eastAsia="Times New Roman" w:hAnsi="Consolas"/>
+          <w:color w:val="FFFFFF"/>
+          <w:sz w:val="21"/>
+          <w:szCs w:val="21"/>
+        </w:rPr>
+        <w:t xml:space="preserve"> </w:t>
+      </w:r>
+      <w:r>
+        <w:rPr>
+          <w:rFonts w:ascii="Consolas" w:eastAsia="Times New Roman" w:hAnsi="Consolas"/>
+          <w:color w:val="FFC600"/>
+          <w:sz w:val="21"/>
+          <w:szCs w:val="21"/>
+        </w:rPr>
+        <w:t>models</w:t>
+      </w:r>
+      <w:r>
+        <w:rPr>
+          <w:rFonts w:ascii="Consolas" w:eastAsia="Times New Roman" w:hAnsi="Consolas"/>
+          <w:color w:val="E1EFFF"/>
+          <w:sz w:val="21"/>
+          <w:szCs w:val="21"/>
+        </w:rPr>
+        <w:t>.</w:t>
+      </w:r>
+      <w:r>
+        <w:rPr>
+          <w:rFonts w:ascii="Consolas" w:eastAsia="Times New Roman" w:hAnsi="Consolas"/>
+          <w:color w:val="FFC600"/>
+          <w:sz w:val="21"/>
+          <w:szCs w:val="21"/>
+        </w:rPr>
+        <w:t>OneToOneField</w:t>
+      </w:r>
+      <w:r>
+        <w:rPr>
+          <w:rFonts w:ascii="Consolas" w:eastAsia="Times New Roman" w:hAnsi="Consolas"/>
+          <w:color w:val="E1EFFF"/>
+          <w:sz w:val="21"/>
+          <w:szCs w:val="21"/>
+        </w:rPr>
+        <w:t>(</w:t>
+      </w:r>
+      <w:r>
+        <w:rPr>
+          <w:rFonts w:ascii="Consolas" w:eastAsia="Times New Roman" w:hAnsi="Consolas"/>
+          <w:color w:val="FFC600"/>
+          <w:sz w:val="21"/>
+          <w:szCs w:val="21"/>
+        </w:rPr>
+        <w:t>Account</w:t>
+      </w:r>
+      <w:r>
+        <w:rPr>
+          <w:rFonts w:ascii="Consolas" w:eastAsia="Times New Roman" w:hAnsi="Consolas"/>
+          <w:color w:val="E1EFFF"/>
+          <w:sz w:val="21"/>
+          <w:szCs w:val="21"/>
+        </w:rPr>
+        <w:t>,</w:t>
+      </w:r>
+      <w:r>
+        <w:rPr>
+          <w:rFonts w:ascii="Consolas" w:eastAsia="Times New Roman" w:hAnsi="Consolas"/>
+          <w:color w:val="FB94FF"/>
+          <w:sz w:val="21"/>
+          <w:szCs w:val="21"/>
+        </w:rPr>
+        <w:t xml:space="preserve"> </w:t>
+      </w:r>
+      <w:r>
+        <w:rPr>
+          <w:rFonts w:ascii="Consolas" w:eastAsia="Times New Roman" w:hAnsi="Consolas"/>
+          <w:color w:val="E1EFFF"/>
+          <w:sz w:val="21"/>
+          <w:szCs w:val="21"/>
+        </w:rPr>
+        <w:t>on_delete</w:t>
+      </w:r>
+      <w:r>
+        <w:rPr>
+          <w:rFonts w:ascii="Consolas" w:eastAsia="Times New Roman" w:hAnsi="Consolas"/>
+          <w:color w:val="FF9D00"/>
+          <w:sz w:val="21"/>
+          <w:szCs w:val="21"/>
+        </w:rPr>
+        <w:t>=</w:t>
+      </w:r>
+      <w:r>
+        <w:rPr>
+          <w:rFonts w:ascii="Consolas" w:eastAsia="Times New Roman" w:hAnsi="Consolas"/>
+          <w:color w:val="FFC600"/>
+          <w:sz w:val="21"/>
+          <w:szCs w:val="21"/>
+        </w:rPr>
+        <w:t>models</w:t>
+      </w:r>
+      <w:r>
+        <w:rPr>
+          <w:rFonts w:ascii="Consolas" w:eastAsia="Times New Roman" w:hAnsi="Consolas"/>
+          <w:color w:val="E1EFFF"/>
+          <w:sz w:val="21"/>
+          <w:szCs w:val="21"/>
+        </w:rPr>
+        <w:t>.</w:t>
+      </w:r>
+      <w:r>
+        <w:rPr>
+          <w:rFonts w:ascii="Consolas" w:eastAsia="Times New Roman" w:hAnsi="Consolas"/>
+          <w:color w:val="FFC600"/>
+          <w:sz w:val="21"/>
+          <w:szCs w:val="21"/>
+        </w:rPr>
+        <w:t>CASCADE</w:t>
+      </w:r>
+      <w:r>
+        <w:rPr>
+          <w:rFonts w:ascii="Consolas" w:eastAsia="Times New Roman" w:hAnsi="Consolas"/>
+          <w:color w:val="E1EFFF"/>
+          <w:sz w:val="21"/>
+          <w:szCs w:val="21"/>
+        </w:rPr>
+        <w:t>,</w:t>
+      </w:r>
+    </w:p>
+    <w:p>
+      <w:pPr>
+        <w:pStyle w:val="oancuaDanhsach"/>
+        <w:numPr>
+          <w:ilvl w:val="0"/>
+          <w:numId w:val="10"/>
+        </w:numPr>
+        <w:rPr>
+          <w:highlight w:val="yellow"/>
+        </w:rPr>
+      </w:pPr>
+    </w:p>
+    <w:p>
+      <w:pPr>
+        <w:pStyle w:val="oancuaDanhsach"/>
+        <w:numPr>
+          <w:ilvl w:val="0"/>
+          <w:numId w:val="10"/>
+        </w:numPr>
         <w:rPr>
           <w:highlight w:val="yellow"/>
         </w:rPr>
@@ -684,6 +875,197 @@
           <w:ilvl w:val="0"/>
           <w:numId w:val="10"/>
         </w:numPr>
+        <w:shd w:val="clear" w:color="auto" w:fill="193549"/>
+        <w:spacing w:after="0" w:line="285" w:lineRule="atLeast"/>
+        <w:rPr>
+          <w:rFonts w:ascii="Consolas" w:eastAsia="Times New Roman" w:hAnsi="Consolas"/>
+          <w:color w:val="FFFFFF"/>
+          <w:sz w:val="21"/>
+          <w:szCs w:val="21"/>
+        </w:rPr>
+      </w:pPr>
+      <w:r>
+        <w:rPr>
+          <w:rFonts w:ascii="Consolas" w:eastAsia="Times New Roman" w:hAnsi="Consolas"/>
+          <w:color w:val="FFFFFF"/>
+          <w:sz w:val="21"/>
+          <w:szCs w:val="21"/>
+        </w:rPr>
+        <w:t> </w:t>
+      </w:r>
+      <w:r>
+        <w:rPr>
+          <w:rFonts w:ascii="Consolas" w:eastAsia="Times New Roman" w:hAnsi="Consolas"/>
+          <w:color w:val="9EFFFF"/>
+          <w:sz w:val="21"/>
+          <w:szCs w:val="21"/>
+        </w:rPr>
+        <w:t>account</w:t>
+      </w:r>
+      <w:r>
+        <w:rPr>
+          <w:rFonts w:ascii="Consolas" w:eastAsia="Times New Roman" w:hAnsi="Consolas"/>
+          <w:color w:val="FFFFFF"/>
+          <w:sz w:val="21"/>
+          <w:szCs w:val="21"/>
+        </w:rPr>
+        <w:t xml:space="preserve"> </w:t>
+      </w:r>
+      <w:r>
+        <w:rPr>
+          <w:rFonts w:ascii="Consolas" w:eastAsia="Times New Roman" w:hAnsi="Consolas"/>
+          <w:color w:val="FF9D00"/>
+          <w:sz w:val="21"/>
+          <w:szCs w:val="21"/>
+        </w:rPr>
+        <w:t>=</w:t>
+      </w:r>
+      <w:r>
+        <w:rPr>
+          <w:rFonts w:ascii="Consolas" w:eastAsia="Times New Roman" w:hAnsi="Consolas"/>
+          <w:color w:val="FFFFFF"/>
+          <w:sz w:val="21"/>
+          <w:szCs w:val="21"/>
+        </w:rPr>
+        <w:t xml:space="preserve"> </w:t>
+      </w:r>
+      <w:r>
+        <w:rPr>
+          <w:rFonts w:ascii="Consolas" w:eastAsia="Times New Roman" w:hAnsi="Consolas"/>
+          <w:color w:val="FFC600"/>
+          <w:sz w:val="21"/>
+          <w:szCs w:val="21"/>
+        </w:rPr>
+        <w:t>models</w:t>
+      </w:r>
+      <w:r>
+        <w:rPr>
+          <w:rFonts w:ascii="Consolas" w:eastAsia="Times New Roman" w:hAnsi="Consolas"/>
+          <w:color w:val="E1EFFF"/>
+          <w:sz w:val="21"/>
+          <w:szCs w:val="21"/>
+        </w:rPr>
+        <w:t>.</w:t>
+      </w:r>
+      <w:r>
+        <w:rPr>
+          <w:rFonts w:ascii="Consolas" w:eastAsia="Times New Roman" w:hAnsi="Consolas"/>
+          <w:color w:val="FFC600"/>
+          <w:sz w:val="21"/>
+          <w:szCs w:val="21"/>
+        </w:rPr>
+        <w:t>OneToOneField</w:t>
+      </w:r>
+      <w:r>
+        <w:rPr>
+          <w:rFonts w:ascii="Consolas" w:eastAsia="Times New Roman" w:hAnsi="Consolas"/>
+          <w:color w:val="E1EFFF"/>
+          <w:sz w:val="21"/>
+          <w:szCs w:val="21"/>
+        </w:rPr>
+        <w:t>(</w:t>
+      </w:r>
+      <w:r>
+        <w:rPr>
+          <w:rFonts w:ascii="Consolas" w:eastAsia="Times New Roman" w:hAnsi="Consolas"/>
+          <w:color w:val="FFC600"/>
+          <w:sz w:val="21"/>
+          <w:szCs w:val="21"/>
+        </w:rPr>
+        <w:t>Account</w:t>
+      </w:r>
+      <w:r>
+        <w:rPr>
+          <w:rFonts w:ascii="Consolas" w:eastAsia="Times New Roman" w:hAnsi="Consolas"/>
+          <w:color w:val="E1EFFF"/>
+          <w:sz w:val="21"/>
+          <w:szCs w:val="21"/>
+        </w:rPr>
+        <w:t>,</w:t>
+      </w:r>
+      <w:r>
+        <w:rPr>
+          <w:rFonts w:ascii="Consolas" w:eastAsia="Times New Roman" w:hAnsi="Consolas"/>
+          <w:color w:val="FB94FF"/>
+          <w:sz w:val="21"/>
+          <w:szCs w:val="21"/>
+        </w:rPr>
+        <w:t xml:space="preserve"> </w:t>
+      </w:r>
+      <w:r>
+        <w:rPr>
+          <w:rFonts w:ascii="Consolas" w:eastAsia="Times New Roman" w:hAnsi="Consolas"/>
+          <w:color w:val="E1EFFF"/>
+          <w:sz w:val="21"/>
+          <w:szCs w:val="21"/>
+        </w:rPr>
+        <w:t>on_delete</w:t>
+      </w:r>
+      <w:r>
+        <w:rPr>
+          <w:rFonts w:ascii="Consolas" w:eastAsia="Times New Roman" w:hAnsi="Consolas"/>
+          <w:color w:val="FF9D00"/>
+          <w:sz w:val="21"/>
+          <w:szCs w:val="21"/>
+        </w:rPr>
+        <w:t>=</w:t>
+      </w:r>
+      <w:r>
+        <w:rPr>
+          <w:rFonts w:ascii="Consolas" w:eastAsia="Times New Roman" w:hAnsi="Consolas"/>
+          <w:color w:val="FFC600"/>
+          <w:sz w:val="21"/>
+          <w:szCs w:val="21"/>
+        </w:rPr>
+        <w:t>models</w:t>
+      </w:r>
+      <w:r>
+        <w:rPr>
+          <w:rFonts w:ascii="Consolas" w:eastAsia="Times New Roman" w:hAnsi="Consolas"/>
+          <w:color w:val="E1EFFF"/>
+          <w:sz w:val="21"/>
+          <w:szCs w:val="21"/>
+        </w:rPr>
+        <w:t>.</w:t>
+      </w:r>
+      <w:r>
+        <w:rPr>
+          <w:rFonts w:ascii="Consolas" w:eastAsia="Times New Roman" w:hAnsi="Consolas"/>
+          <w:color w:val="FFC600"/>
+          <w:sz w:val="21"/>
+          <w:szCs w:val="21"/>
+        </w:rPr>
+        <w:t>CASCADE</w:t>
+      </w:r>
+      <w:r>
+        <w:rPr>
+          <w:rFonts w:ascii="Consolas" w:eastAsia="Times New Roman" w:hAnsi="Consolas"/>
+          <w:color w:val="E1EFFF"/>
+          <w:sz w:val="21"/>
+          <w:szCs w:val="21"/>
+        </w:rPr>
+        <w:t>,</w:t>
+      </w:r>
+    </w:p>
+    <w:p>
+      <w:pPr>
+        <w:pStyle w:val="oancuaDanhsach"/>
+        <w:numPr>
+          <w:ilvl w:val="0"/>
+          <w:numId w:val="10"/>
+        </w:numPr>
+        <w:rPr>
+          <w:highlight w:val="yellow"/>
+        </w:rPr>
+      </w:pPr>
+    </w:p>
+    <w:p>
+      <w:pPr>
+        <w:pStyle w:val="oancuaDanhsach"/>
+        <w:numPr>
+          <w:ilvl w:val="0"/>
+          <w:numId w:val="10"/>
+        </w:numPr>
         <w:rPr>
           <w:highlight w:val="yellow"/>
         </w:rPr>
@@ -862,6 +1244,7 @@
         <w:rPr>
           <w:highlight w:val="yellow"/>
         </w:rPr>
+        <w:lastRenderedPageBreak/>
         <w:t xml:space="preserve">descripe: </w:t>
       </w:r>
       <w:r>
@@ -969,210 +1352,1216 @@
         <w:rPr>
           <w:highlight w:val="yellow"/>
         </w:rPr>
+        <w:t xml:space="preserve">Hospital </w:t>
+      </w:r>
+      <w:r>
+        <w:rPr>
+          <w:highlight w:val="yellow"/>
+        </w:rPr>
+        <w:t>(Bệnh viện</w:t>
+      </w:r>
+      <w:r>
+        <w:rPr>
+          <w:highlight w:val="yellow"/>
+          <w:lang w:val="vi-VN"/>
+        </w:rPr>
+        <w:t xml:space="preserve"> – Hoặc phòm khám tư, dịch vụ</w:t>
+      </w:r>
+      <w:r>
+        <w:rPr>
+          <w:highlight w:val="yellow"/>
+        </w:rPr>
+        <w:t xml:space="preserve">): </w:t>
+      </w:r>
+    </w:p>
+    <w:p>
+      <w:pPr>
+        <w:shd w:val="clear" w:color="auto" w:fill="193549"/>
+        <w:spacing w:after="0" w:line="285" w:lineRule="atLeast"/>
+        <w:rPr>
+          <w:rFonts w:ascii="Consolas" w:eastAsia="Times New Roman" w:hAnsi="Consolas"/>
+          <w:color w:val="FFFFFF"/>
+          <w:sz w:val="21"/>
+          <w:szCs w:val="21"/>
+        </w:rPr>
+      </w:pPr>
+      <w:r>
+        <w:rPr>
+          <w:rFonts w:ascii="Consolas" w:eastAsia="Times New Roman" w:hAnsi="Consolas"/>
+          <w:color w:val="FFFFFF"/>
+          <w:sz w:val="21"/>
+          <w:szCs w:val="21"/>
+        </w:rPr>
+        <w:t> </w:t>
+      </w:r>
+      <w:r>
+        <w:rPr>
+          <w:rFonts w:ascii="Consolas" w:eastAsia="Times New Roman" w:hAnsi="Consolas"/>
+          <w:color w:val="9EFFFF"/>
+          <w:sz w:val="21"/>
+          <w:szCs w:val="21"/>
+        </w:rPr>
+        <w:t>account</w:t>
+      </w:r>
+      <w:r>
+        <w:rPr>
+          <w:rFonts w:ascii="Consolas" w:eastAsia="Times New Roman" w:hAnsi="Consolas"/>
+          <w:color w:val="FFFFFF"/>
+          <w:sz w:val="21"/>
+          <w:szCs w:val="21"/>
+        </w:rPr>
+        <w:t xml:space="preserve"> </w:t>
+      </w:r>
+      <w:r>
+        <w:rPr>
+          <w:rFonts w:ascii="Consolas" w:eastAsia="Times New Roman" w:hAnsi="Consolas"/>
+          <w:color w:val="FF9D00"/>
+          <w:sz w:val="21"/>
+          <w:szCs w:val="21"/>
+        </w:rPr>
+        <w:t>=</w:t>
+      </w:r>
+      <w:r>
+        <w:rPr>
+          <w:rFonts w:ascii="Consolas" w:eastAsia="Times New Roman" w:hAnsi="Consolas"/>
+          <w:color w:val="FFFFFF"/>
+          <w:sz w:val="21"/>
+          <w:szCs w:val="21"/>
+        </w:rPr>
+        <w:t xml:space="preserve"> </w:t>
+      </w:r>
+      <w:r>
+        <w:rPr>
+          <w:rFonts w:ascii="Consolas" w:eastAsia="Times New Roman" w:hAnsi="Consolas"/>
+          <w:color w:val="FFC600"/>
+          <w:sz w:val="21"/>
+          <w:szCs w:val="21"/>
+        </w:rPr>
+        <w:t>models</w:t>
+      </w:r>
+      <w:r>
+        <w:rPr>
+          <w:rFonts w:ascii="Consolas" w:eastAsia="Times New Roman" w:hAnsi="Consolas"/>
+          <w:color w:val="E1EFFF"/>
+          <w:sz w:val="21"/>
+          <w:szCs w:val="21"/>
+        </w:rPr>
+        <w:t>.</w:t>
+      </w:r>
+      <w:r>
+        <w:rPr>
+          <w:rFonts w:ascii="Consolas" w:eastAsia="Times New Roman" w:hAnsi="Consolas"/>
+          <w:color w:val="FFC600"/>
+          <w:sz w:val="21"/>
+          <w:szCs w:val="21"/>
+        </w:rPr>
+        <w:t>OneToOneField</w:t>
+      </w:r>
+      <w:r>
+        <w:rPr>
+          <w:rFonts w:ascii="Consolas" w:eastAsia="Times New Roman" w:hAnsi="Consolas"/>
+          <w:color w:val="E1EFFF"/>
+          <w:sz w:val="21"/>
+          <w:szCs w:val="21"/>
+        </w:rPr>
+        <w:t>(</w:t>
+      </w:r>
+      <w:r>
+        <w:rPr>
+          <w:rFonts w:ascii="Consolas" w:eastAsia="Times New Roman" w:hAnsi="Consolas"/>
+          <w:color w:val="FFC600"/>
+          <w:sz w:val="21"/>
+          <w:szCs w:val="21"/>
+        </w:rPr>
+        <w:t>Account</w:t>
+      </w:r>
+      <w:r>
+        <w:rPr>
+          <w:rFonts w:ascii="Consolas" w:eastAsia="Times New Roman" w:hAnsi="Consolas"/>
+          <w:color w:val="E1EFFF"/>
+          <w:sz w:val="21"/>
+          <w:szCs w:val="21"/>
+        </w:rPr>
+        <w:t>,</w:t>
+      </w:r>
+      <w:r>
+        <w:rPr>
+          <w:rFonts w:ascii="Consolas" w:eastAsia="Times New Roman" w:hAnsi="Consolas"/>
+          <w:color w:val="FB94FF"/>
+          <w:sz w:val="21"/>
+          <w:szCs w:val="21"/>
+        </w:rPr>
+        <w:t xml:space="preserve"> </w:t>
+      </w:r>
+      <w:r>
+        <w:rPr>
+          <w:rFonts w:ascii="Consolas" w:eastAsia="Times New Roman" w:hAnsi="Consolas"/>
+          <w:color w:val="E1EFFF"/>
+          <w:sz w:val="21"/>
+          <w:szCs w:val="21"/>
+        </w:rPr>
+        <w:t>on_delete</w:t>
+      </w:r>
+      <w:r>
+        <w:rPr>
+          <w:rFonts w:ascii="Consolas" w:eastAsia="Times New Roman" w:hAnsi="Consolas"/>
+          <w:color w:val="FF9D00"/>
+          <w:sz w:val="21"/>
+          <w:szCs w:val="21"/>
+        </w:rPr>
+        <w:t>=</w:t>
+      </w:r>
+      <w:r>
+        <w:rPr>
+          <w:rFonts w:ascii="Consolas" w:eastAsia="Times New Roman" w:hAnsi="Consolas"/>
+          <w:color w:val="FFC600"/>
+          <w:sz w:val="21"/>
+          <w:szCs w:val="21"/>
+        </w:rPr>
+        <w:t>models</w:t>
+      </w:r>
+      <w:r>
+        <w:rPr>
+          <w:rFonts w:ascii="Consolas" w:eastAsia="Times New Roman" w:hAnsi="Consolas"/>
+          <w:color w:val="E1EFFF"/>
+          <w:sz w:val="21"/>
+          <w:szCs w:val="21"/>
+        </w:rPr>
+        <w:t>.</w:t>
+      </w:r>
+      <w:r>
+        <w:rPr>
+          <w:rFonts w:ascii="Consolas" w:eastAsia="Times New Roman" w:hAnsi="Consolas"/>
+          <w:color w:val="FFC600"/>
+          <w:sz w:val="21"/>
+          <w:szCs w:val="21"/>
+        </w:rPr>
+        <w:t>CASCADE</w:t>
+      </w:r>
+      <w:r>
+        <w:rPr>
+          <w:rFonts w:ascii="Consolas" w:eastAsia="Times New Roman" w:hAnsi="Consolas"/>
+          <w:color w:val="E1EFFF"/>
+          <w:sz w:val="21"/>
+          <w:szCs w:val="21"/>
+        </w:rPr>
+        <w:t>,</w:t>
+      </w:r>
+    </w:p>
+    <w:p>
+      <w:pPr>
+        <w:rPr>
+          <w:highlight w:val="yellow"/>
+        </w:rPr>
+      </w:pPr>
+    </w:p>
+    <w:p>
+      <w:pPr>
+        <w:pStyle w:val="oancuaDanhsach"/>
+        <w:numPr>
+          <w:ilvl w:val="0"/>
+          <w:numId w:val="10"/>
+        </w:numPr>
+        <w:rPr>
+          <w:highlight w:val="yellow"/>
+        </w:rPr>
+      </w:pPr>
+      <w:r>
+        <w:rPr>
+          <w:highlight w:val="yellow"/>
+        </w:rPr>
+        <w:t>hospital_id: Khoá chính</w:t>
+      </w:r>
+    </w:p>
+    <w:p>
+      <w:pPr>
+        <w:pStyle w:val="oancuaDanhsach"/>
+        <w:numPr>
+          <w:ilvl w:val="0"/>
+          <w:numId w:val="10"/>
+        </w:numPr>
+        <w:rPr>
+          <w:highlight w:val="yellow"/>
+        </w:rPr>
+      </w:pPr>
+      <w:r>
+        <w:rPr>
+          <w:highlight w:val="yellow"/>
+        </w:rPr>
+        <w:t>name: tên bệnh viện</w:t>
+      </w:r>
+    </w:p>
+    <w:p>
+      <w:pPr>
+        <w:pStyle w:val="oancuaDanhsach"/>
+        <w:numPr>
+          <w:ilvl w:val="0"/>
+          <w:numId w:val="10"/>
+        </w:numPr>
+        <w:rPr>
+          <w:highlight w:val="yellow"/>
+        </w:rPr>
+      </w:pPr>
+      <w:r>
+        <w:rPr>
+          <w:highlight w:val="yellow"/>
+        </w:rPr>
+        <w:t>email: email của bệnh viện</w:t>
+      </w:r>
+    </w:p>
+    <w:p>
+      <w:pPr>
+        <w:pStyle w:val="oancuaDanhsach"/>
+        <w:numPr>
+          <w:ilvl w:val="0"/>
+          <w:numId w:val="10"/>
+        </w:numPr>
+        <w:rPr>
+          <w:highlight w:val="yellow"/>
+        </w:rPr>
+      </w:pPr>
+      <w:r>
+        <w:rPr>
+          <w:highlight w:val="yellow"/>
+        </w:rPr>
+        <w:t>address: địa chỉ bệnh viện</w:t>
+      </w:r>
+    </w:p>
+    <w:p>
+      <w:pPr>
+        <w:pStyle w:val="oancuaDanhsach"/>
+        <w:numPr>
+          <w:ilvl w:val="0"/>
+          <w:numId w:val="10"/>
+        </w:numPr>
+      </w:pPr>
+      <w:r>
+        <w:rPr>
+          <w:strike/>
+        </w:rPr>
+        <w:t>list_</w:t>
+      </w:r>
+      <w:r>
+        <w:rPr>
+          <w:strike/>
+        </w:rPr>
+        <w:t>id_</w:t>
+      </w:r>
+      <w:r>
+        <w:rPr>
+          <w:strike/>
+        </w:rPr>
+        <w:t>specialty</w:t>
+      </w:r>
+      <w:r>
+        <w:t xml:space="preserve">: </w:t>
+      </w:r>
+      <w:r>
+        <w:rPr>
+          <w:lang w:val="vi-VN"/>
+        </w:rPr>
+        <w:t xml:space="preserve">//cái này bỏ vì </w:t>
+      </w:r>
+      <w:r>
+        <w:t>truy</w:t>
+      </w:r>
+      <w:r>
+        <w:rPr>
+          <w:lang w:val="vi-VN"/>
+        </w:rPr>
+        <w:t xml:space="preserve"> xuất trực tiếp từ bác sĩ ko cần phải lưu mảng dữ liệu</w:t>
+      </w:r>
+      <w:r>
+        <w:rPr>
+          <w:lang w:val="vi-VN"/>
+        </w:rPr>
+        <w:t xml:space="preserve"> (thường thi đối </w:t>
+      </w:r>
+      <w:r>
+        <w:rPr>
+          <w:lang w:val="vi-VN"/>
+        </w:rPr>
+        <w:t>với</w:t>
+      </w:r>
+      <w:r>
+        <w:rPr>
+          <w:lang w:val="vi-VN"/>
+        </w:rPr>
+        <w:t xml:space="preserve"> mảng dữ liệu </w:t>
+      </w:r>
+      <w:r>
+        <w:rPr>
+          <w:lang w:val="vi-VN"/>
+        </w:rPr>
+        <w:t>nếu có thể truy vấn từ bảng khác thì người ta sẽ</w:t>
+      </w:r>
+      <w:r>
+        <w:rPr>
+          <w:lang w:val="vi-VN"/>
+        </w:rPr>
+        <w:t xml:space="preserve"> ko lưu ngoài trừ trường hợp đặc biệt)</w:t>
+      </w:r>
+      <w:r>
+        <w:rPr>
+          <w:lang w:val="vi-VN"/>
+        </w:rPr>
+        <w:t xml:space="preserve"> </w:t>
+      </w:r>
+    </w:p>
+    <w:p>
+      <w:pPr>
+        <w:pStyle w:val="oancuaDanhsach"/>
+        <w:numPr>
+          <w:ilvl w:val="0"/>
+          <w:numId w:val="10"/>
+        </w:numPr>
+      </w:pPr>
+      <w:r>
+        <w:rPr>
+          <w:strike/>
+        </w:rPr>
+        <w:t>list_id_</w:t>
+      </w:r>
+      <w:r>
+        <w:rPr>
+          <w:strike/>
+        </w:rPr>
+        <w:t>service</w:t>
+      </w:r>
+      <w:r>
+        <w:t>:</w:t>
+      </w:r>
+      <w:r>
+        <w:rPr>
+          <w:lang w:val="vi-VN"/>
+        </w:rPr>
+        <w:t xml:space="preserve"> cung nhu tren</w:t>
+      </w:r>
+    </w:p>
+    <w:p>
+      <w:pPr>
+        <w:pStyle w:val="u2"/>
+        <w:rPr>
+          <w:highlight w:val="yellow"/>
+        </w:rPr>
+      </w:pPr>
+      <w:r>
+        <w:rPr>
+          <w:highlight w:val="yellow"/>
+        </w:rPr>
+        <w:t>Specialty</w:t>
+      </w:r>
+      <w:r>
+        <w:rPr>
+          <w:highlight w:val="yellow"/>
+        </w:rPr>
+        <w:t xml:space="preserve"> (Chuyên khoa)</w:t>
+      </w:r>
+      <w:r>
+        <w:rPr>
+          <w:highlight w:val="yellow"/>
+        </w:rPr>
+        <w:t xml:space="preserve">: </w:t>
+      </w:r>
+    </w:p>
+    <w:p>
+      <w:pPr>
+        <w:pStyle w:val="oancuaDanhsach"/>
+        <w:numPr>
+          <w:ilvl w:val="0"/>
+          <w:numId w:val="10"/>
+        </w:numPr>
+        <w:rPr>
+          <w:highlight w:val="yellow"/>
+        </w:rPr>
+      </w:pPr>
+      <w:r>
+        <w:rPr>
+          <w:highlight w:val="yellow"/>
+        </w:rPr>
+        <w:t>id</w:t>
+      </w:r>
+      <w:r>
+        <w:rPr>
+          <w:highlight w:val="yellow"/>
+          <w:lang w:val="vi-VN"/>
+        </w:rPr>
+        <w:t>_</w:t>
+      </w:r>
+      <w:r>
+        <w:rPr>
+          <w:highlight w:val="yellow"/>
+        </w:rPr>
+        <w:t>specialty</w:t>
+      </w:r>
+      <w:r>
+        <w:rPr>
+          <w:highlight w:val="yellow"/>
+        </w:rPr>
+        <w:t>: Khoá chính</w:t>
+      </w:r>
+    </w:p>
+    <w:p>
+      <w:pPr>
+        <w:pStyle w:val="oancuaDanhsach"/>
+        <w:numPr>
+          <w:ilvl w:val="0"/>
+          <w:numId w:val="10"/>
+        </w:numPr>
+        <w:rPr>
+          <w:highlight w:val="yellow"/>
+        </w:rPr>
+      </w:pPr>
+      <w:r>
+        <w:rPr>
+          <w:highlight w:val="yellow"/>
+        </w:rPr>
+        <w:t>name: tên chuyên khoa</w:t>
+      </w:r>
+    </w:p>
+    <w:p>
+      <w:pPr>
+        <w:pStyle w:val="oancuaDanhsach"/>
+        <w:numPr>
+          <w:ilvl w:val="0"/>
+          <w:numId w:val="10"/>
+        </w:numPr>
+        <w:rPr>
+          <w:highlight w:val="yellow"/>
+        </w:rPr>
+      </w:pPr>
+      <w:r>
+        <w:rPr>
+          <w:highlight w:val="yellow"/>
+        </w:rPr>
+        <w:t>descripe: mô tả chuyên khoa</w:t>
+      </w:r>
+    </w:p>
+    <w:p>
+      <w:pPr>
+        <w:pStyle w:val="oancuaDanhsach"/>
+        <w:numPr>
+          <w:ilvl w:val="0"/>
+          <w:numId w:val="10"/>
+        </w:numPr>
+      </w:pPr>
+      <w:r>
+        <w:rPr>
+          <w:strike/>
+        </w:rPr>
+        <w:t>total_doctor:</w:t>
+      </w:r>
+      <w:r>
+        <w:t xml:space="preserve"> tổng số bác sĩ</w:t>
+      </w:r>
+      <w:r>
+        <w:rPr>
+          <w:lang w:val="vi-VN"/>
+        </w:rPr>
+        <w:t xml:space="preserve"> //cái này bỏ vì</w:t>
+      </w:r>
+      <w:r>
+        <w:rPr>
+          <w:lang w:val="vi-VN"/>
+        </w:rPr>
+        <w:t xml:space="preserve"> đây à biến thay đổi liên tục cần</w:t>
+      </w:r>
+      <w:r>
+        <w:rPr>
+          <w:lang w:val="vi-VN"/>
+        </w:rPr>
+        <w:t xml:space="preserve"> truy vấn từ doctor ko nên gán trực tiếp</w:t>
+      </w:r>
+    </w:p>
+    <w:p>
+      <w:pPr>
+        <w:pStyle w:val="u2"/>
+        <w:rPr>
+          <w:highlight w:val="yellow"/>
+        </w:rPr>
+      </w:pPr>
+      <w:r>
+        <w:rPr>
+          <w:highlight w:val="yellow"/>
+        </w:rPr>
+        <w:t xml:space="preserve">Service (Dịch vụ): </w:t>
+      </w:r>
+    </w:p>
+    <w:p>
+      <w:pPr>
+        <w:pStyle w:val="oancuaDanhsach"/>
+        <w:numPr>
+          <w:ilvl w:val="0"/>
+          <w:numId w:val="10"/>
+        </w:numPr>
+        <w:rPr>
+          <w:highlight w:val="yellow"/>
+        </w:rPr>
+      </w:pPr>
+      <w:r>
+        <w:rPr>
+          <w:highlight w:val="yellow"/>
+        </w:rPr>
+        <w:t>id</w:t>
+      </w:r>
+      <w:r>
+        <w:rPr>
+          <w:highlight w:val="yellow"/>
+          <w:lang w:val="vi-VN"/>
+        </w:rPr>
+        <w:t>_</w:t>
+      </w:r>
+      <w:r>
+        <w:rPr>
+          <w:highlight w:val="yellow"/>
+        </w:rPr>
+        <w:t>service</w:t>
+      </w:r>
+      <w:r>
+        <w:rPr>
+          <w:highlight w:val="yellow"/>
+        </w:rPr>
+        <w:t>: Khoá chính</w:t>
+      </w:r>
+    </w:p>
+    <w:p>
+      <w:pPr>
+        <w:pStyle w:val="oancuaDanhsach"/>
+        <w:numPr>
+          <w:ilvl w:val="0"/>
+          <w:numId w:val="10"/>
+        </w:numPr>
+        <w:rPr>
+          <w:highlight w:val="yellow"/>
+        </w:rPr>
+      </w:pPr>
+      <w:r>
+        <w:rPr>
+          <w:highlight w:val="yellow"/>
+        </w:rPr>
+        <w:t>name: tên dịch vụ</w:t>
+      </w:r>
+    </w:p>
+    <w:p>
+      <w:pPr>
+        <w:pStyle w:val="oancuaDanhsach"/>
+        <w:numPr>
+          <w:ilvl w:val="0"/>
+          <w:numId w:val="10"/>
+        </w:numPr>
+        <w:rPr>
+          <w:highlight w:val="yellow"/>
+        </w:rPr>
+      </w:pPr>
+      <w:r>
+        <w:rPr>
+          <w:highlight w:val="yellow"/>
+        </w:rPr>
+        <w:t>descripe: mô tả dịch</w:t>
+      </w:r>
+      <w:r>
+        <w:rPr>
+          <w:highlight w:val="yellow"/>
+          <w:lang w:val="vi-VN"/>
+        </w:rPr>
+        <w:t xml:space="preserve"> vụ</w:t>
+      </w:r>
+    </w:p>
+    <w:p>
+      <w:pPr>
+        <w:pStyle w:val="u2"/>
+        <w:rPr>
+          <w:highlight w:val="green"/>
+        </w:rPr>
+      </w:pPr>
+      <w:r>
+        <w:rPr>
+          <w:highlight w:val="green"/>
+        </w:rPr>
+        <w:t>Blog (Bài báo):</w:t>
+      </w:r>
+      <w:r>
+        <w:rPr>
+          <w:highlight w:val="green"/>
+          <w:lang w:val="vi-VN"/>
+        </w:rPr>
+        <w:t xml:space="preserve"> //làm sau khi đã làm xong hết các chức năng chính</w:t>
+      </w:r>
+      <w:r>
+        <w:rPr>
+          <w:highlight w:val="green"/>
+        </w:rPr>
+        <w:t xml:space="preserve"> </w:t>
+      </w:r>
+    </w:p>
+    <w:p>
+      <w:pPr>
+        <w:pStyle w:val="oancuaDanhsach"/>
+        <w:numPr>
+          <w:ilvl w:val="0"/>
+          <w:numId w:val="10"/>
+        </w:numPr>
+        <w:rPr>
+          <w:highlight w:val="green"/>
+          <w:lang w:val="vi-VN"/>
+        </w:rPr>
+      </w:pPr>
+      <w:r>
+        <w:rPr>
+          <w:highlight w:val="green"/>
+          <w:lang w:val="vi-VN"/>
+        </w:rPr>
         <w:lastRenderedPageBreak/>
-        <w:t xml:space="preserve">Hospital </w:t>
-      </w:r>
-      <w:r>
-        <w:rPr>
-          <w:highlight w:val="yellow"/>
-        </w:rPr>
-        <w:t>(Bệnh viện</w:t>
-      </w:r>
-      <w:r>
-        <w:rPr>
-          <w:highlight w:val="yellow"/>
+        <w:t>Id:</w:t>
+      </w:r>
+    </w:p>
+    <w:p>
+      <w:pPr>
+        <w:pStyle w:val="oancuaDanhsach"/>
+        <w:numPr>
+          <w:ilvl w:val="0"/>
+          <w:numId w:val="10"/>
+        </w:numPr>
+        <w:rPr>
+          <w:highlight w:val="green"/>
+        </w:rPr>
+      </w:pPr>
+      <w:r>
+        <w:rPr>
+          <w:highlight w:val="green"/>
+        </w:rPr>
+        <w:t>title: tiêu đề của bài báo</w:t>
+      </w:r>
+    </w:p>
+    <w:p>
+      <w:pPr>
+        <w:pStyle w:val="oancuaDanhsach"/>
+        <w:numPr>
+          <w:ilvl w:val="0"/>
+          <w:numId w:val="10"/>
+        </w:numPr>
+        <w:rPr>
+          <w:highlight w:val="green"/>
+        </w:rPr>
+      </w:pPr>
+      <w:r>
+        <w:rPr>
+          <w:highlight w:val="green"/>
+        </w:rPr>
+        <w:t>id</w:t>
+      </w:r>
+      <w:r>
+        <w:rPr>
+          <w:highlight w:val="green"/>
           <w:lang w:val="vi-VN"/>
         </w:rPr>
-        <w:t xml:space="preserve"> – Hoặc phòm khám tư, dịch vụ</w:t>
-      </w:r>
-      <w:r>
-        <w:rPr>
-          <w:highlight w:val="yellow"/>
-        </w:rPr>
-        <w:t xml:space="preserve">): </w:t>
-      </w:r>
-    </w:p>
-    <w:p>
-      <w:pPr>
-        <w:pStyle w:val="oancuaDanhsach"/>
-        <w:numPr>
-          <w:ilvl w:val="0"/>
-          <w:numId w:val="10"/>
-        </w:numPr>
-        <w:rPr>
-          <w:highlight w:val="yellow"/>
-        </w:rPr>
-      </w:pPr>
-      <w:r>
-        <w:rPr>
-          <w:highlight w:val="yellow"/>
-        </w:rPr>
-        <w:t>hospital_id: Khoá chính</w:t>
-      </w:r>
-    </w:p>
-    <w:p>
-      <w:pPr>
-        <w:pStyle w:val="oancuaDanhsach"/>
-        <w:numPr>
-          <w:ilvl w:val="0"/>
-          <w:numId w:val="10"/>
-        </w:numPr>
-        <w:rPr>
-          <w:highlight w:val="yellow"/>
-        </w:rPr>
-      </w:pPr>
-      <w:r>
-        <w:rPr>
-          <w:highlight w:val="yellow"/>
-        </w:rPr>
-        <w:t>name: tên bệnh viện</w:t>
-      </w:r>
-    </w:p>
-    <w:p>
-      <w:pPr>
-        <w:pStyle w:val="oancuaDanhsach"/>
-        <w:numPr>
-          <w:ilvl w:val="0"/>
-          <w:numId w:val="10"/>
-        </w:numPr>
-        <w:rPr>
-          <w:highlight w:val="yellow"/>
-        </w:rPr>
-      </w:pPr>
-      <w:r>
-        <w:rPr>
-          <w:highlight w:val="yellow"/>
-        </w:rPr>
-        <w:t>email: email của bệnh viện</w:t>
-      </w:r>
-    </w:p>
-    <w:p>
-      <w:pPr>
-        <w:pStyle w:val="oancuaDanhsach"/>
-        <w:numPr>
-          <w:ilvl w:val="0"/>
-          <w:numId w:val="10"/>
-        </w:numPr>
-        <w:rPr>
-          <w:highlight w:val="yellow"/>
-        </w:rPr>
-      </w:pPr>
-      <w:r>
-        <w:rPr>
-          <w:highlight w:val="yellow"/>
-        </w:rPr>
-        <w:t>address: địa chỉ bệnh viện</w:t>
-      </w:r>
-    </w:p>
-    <w:p>
-      <w:pPr>
-        <w:pStyle w:val="oancuaDanhsach"/>
-        <w:numPr>
-          <w:ilvl w:val="0"/>
-          <w:numId w:val="10"/>
-        </w:numPr>
-      </w:pPr>
-      <w:r>
-        <w:rPr>
-          <w:strike/>
-        </w:rPr>
-        <w:t>list_</w:t>
-      </w:r>
-      <w:r>
-        <w:rPr>
-          <w:strike/>
+        <w:t>_</w:t>
+      </w:r>
+      <w:r>
+        <w:rPr>
+          <w:highlight w:val="green"/>
+        </w:rPr>
+        <w:t xml:space="preserve"> author</w:t>
+      </w:r>
+      <w:r>
+        <w:rPr>
+          <w:highlight w:val="green"/>
+        </w:rPr>
+        <w:t>: tác giả của bài báo (khoá ngoại đến ‘bác sĩ’)</w:t>
+      </w:r>
+    </w:p>
+    <w:p>
+      <w:pPr>
+        <w:pStyle w:val="oancuaDanhsach"/>
+        <w:numPr>
+          <w:ilvl w:val="0"/>
+          <w:numId w:val="10"/>
+        </w:numPr>
+        <w:rPr>
+          <w:highlight w:val="green"/>
+        </w:rPr>
+      </w:pPr>
+      <w:r>
+        <w:rPr>
+          <w:highlight w:val="green"/>
+        </w:rPr>
+        <w:t>content: nội dung của bài báo</w:t>
+      </w:r>
+    </w:p>
+    <w:p>
+      <w:pPr>
+        <w:pStyle w:val="oancuaDanhsach"/>
+        <w:numPr>
+          <w:ilvl w:val="0"/>
+          <w:numId w:val="10"/>
+        </w:numPr>
+        <w:rPr>
+          <w:highlight w:val="green"/>
+        </w:rPr>
+      </w:pPr>
+      <w:r>
+        <w:rPr>
+          <w:highlight w:val="green"/>
+        </w:rPr>
+        <w:t>im</w:t>
+      </w:r>
+      <w:r>
+        <w:rPr>
+          <w:highlight w:val="green"/>
+        </w:rPr>
+        <w:t xml:space="preserve">age: hình ảnh đại diện cho bài báo </w:t>
+      </w:r>
+    </w:p>
+    <w:p>
+      <w:pPr>
+        <w:pStyle w:val="oancuaDanhsach"/>
+        <w:numPr>
+          <w:ilvl w:val="0"/>
+          <w:numId w:val="10"/>
+        </w:numPr>
+        <w:rPr>
+          <w:highlight w:val="green"/>
+        </w:rPr>
+      </w:pPr>
+      <w:r>
+        <w:rPr>
+          <w:highlight w:val="green"/>
+        </w:rPr>
+        <w:t>id</w:t>
+      </w:r>
+      <w:r>
+        <w:rPr>
+          <w:highlight w:val="green"/>
+          <w:lang w:val="vi-VN"/>
+        </w:rPr>
+        <w:t>_</w:t>
+      </w:r>
+      <w:r>
+        <w:rPr>
+          <w:highlight w:val="green"/>
+        </w:rPr>
+        <w:t>category</w:t>
+      </w:r>
+      <w:r>
+        <w:rPr>
+          <w:highlight w:val="green"/>
+        </w:rPr>
+        <w:t>: chuyên mục của bài báo</w:t>
+      </w:r>
+    </w:p>
+    <w:p>
+      <w:pPr>
+        <w:pStyle w:val="oancuaDanhsach"/>
+        <w:numPr>
+          <w:ilvl w:val="0"/>
+          <w:numId w:val="10"/>
+        </w:numPr>
+        <w:rPr>
+          <w:highlight w:val="green"/>
+        </w:rPr>
+      </w:pPr>
+      <w:r>
+        <w:rPr>
+          <w:highlight w:val="green"/>
+        </w:rPr>
+        <w:t>views: số lượt xem bài viết</w:t>
+      </w:r>
+    </w:p>
+    <w:p>
+      <w:pPr>
+        <w:pStyle w:val="u2"/>
+        <w:rPr>
+          <w:highlight w:val="green"/>
+        </w:rPr>
+      </w:pPr>
+      <w:r>
+        <w:rPr>
+          <w:highlight w:val="green"/>
+        </w:rPr>
+        <w:t xml:space="preserve">Category (chuyên mục sức khoẻ): </w:t>
+      </w:r>
+      <w:r>
+        <w:rPr>
+          <w:highlight w:val="green"/>
+          <w:lang w:val="vi-VN"/>
+        </w:rPr>
+        <w:t xml:space="preserve">//làm khi đã xong </w:t>
+      </w:r>
+      <w:r>
+        <w:rPr>
+          <w:highlight w:val="green"/>
+          <w:lang w:val="vi-VN"/>
+        </w:rPr>
+        <w:t xml:space="preserve">các </w:t>
+      </w:r>
+      <w:r>
+        <w:rPr>
+          <w:highlight w:val="green"/>
+          <w:lang w:val="vi-VN"/>
+        </w:rPr>
+        <w:t xml:space="preserve">chức năng </w:t>
+      </w:r>
+      <w:r>
+        <w:rPr>
+          <w:highlight w:val="green"/>
+          <w:lang w:val="vi-VN"/>
+        </w:rPr>
+        <w:t>chính</w:t>
+      </w:r>
+    </w:p>
+    <w:p>
+      <w:pPr>
+        <w:pStyle w:val="oancuaDanhsach"/>
+        <w:numPr>
+          <w:ilvl w:val="0"/>
+          <w:numId w:val="10"/>
+        </w:numPr>
+        <w:rPr>
+          <w:highlight w:val="green"/>
+        </w:rPr>
+      </w:pPr>
+      <w:r>
+        <w:rPr>
+          <w:highlight w:val="green"/>
+        </w:rPr>
+        <w:t>category_id: Khoá chính</w:t>
+      </w:r>
+    </w:p>
+    <w:p>
+      <w:pPr>
+        <w:pStyle w:val="oancuaDanhsach"/>
+        <w:numPr>
+          <w:ilvl w:val="0"/>
+          <w:numId w:val="10"/>
+        </w:numPr>
+        <w:rPr>
+          <w:highlight w:val="green"/>
+        </w:rPr>
+      </w:pPr>
+      <w:r>
+        <w:rPr>
+          <w:highlight w:val="green"/>
+        </w:rPr>
+        <w:t>name: Tên chuyên mục</w:t>
+      </w:r>
+    </w:p>
+    <w:p>
+      <w:pPr>
+        <w:pStyle w:val="oancuaDanhsach"/>
+        <w:numPr>
+          <w:ilvl w:val="0"/>
+          <w:numId w:val="10"/>
+        </w:numPr>
+        <w:rPr>
+          <w:highlight w:val="green"/>
+        </w:rPr>
+      </w:pPr>
+      <w:r>
+        <w:rPr>
+          <w:highlight w:val="green"/>
+        </w:rPr>
+        <w:t>describe</w:t>
+      </w:r>
+      <w:r>
+        <w:rPr>
+          <w:highlight w:val="green"/>
+        </w:rPr>
+        <w:t>: Mô tả của chuyên mục đó</w:t>
+      </w:r>
+    </w:p>
+    <w:p>
+      <w:pPr>
+        <w:pStyle w:val="u2"/>
+        <w:rPr>
+          <w:highlight w:val="yellow"/>
+        </w:rPr>
+      </w:pPr>
+      <w:r>
+        <w:rPr>
+          <w:highlight w:val="yellow"/>
+        </w:rPr>
+        <w:t>Schedule (lịch làm việc của bác sĩ):</w:t>
+      </w:r>
+    </w:p>
+    <w:p>
+      <w:pPr>
+        <w:pStyle w:val="oancuaDanhsach"/>
+        <w:numPr>
+          <w:ilvl w:val="0"/>
+          <w:numId w:val="10"/>
+        </w:numPr>
+        <w:rPr>
+          <w:highlight w:val="yellow"/>
+        </w:rPr>
+      </w:pPr>
+      <w:r>
+        <w:rPr>
+          <w:highlight w:val="yellow"/>
+        </w:rPr>
+        <w:t>id: khoá chính</w:t>
+      </w:r>
+    </w:p>
+    <w:p>
+      <w:pPr>
+        <w:pStyle w:val="oancuaDanhsach"/>
+        <w:numPr>
+          <w:ilvl w:val="0"/>
+          <w:numId w:val="10"/>
+        </w:numPr>
+        <w:rPr>
+          <w:highlight w:val="yellow"/>
+        </w:rPr>
+      </w:pPr>
+      <w:r>
+        <w:rPr>
+          <w:highlight w:val="yellow"/>
+        </w:rPr>
+        <w:t>id</w:t>
+      </w:r>
+      <w:r>
+        <w:rPr>
+          <w:highlight w:val="yellow"/>
+          <w:lang w:val="vi-VN"/>
+        </w:rPr>
+        <w:t>_</w:t>
+      </w:r>
+      <w:r>
+        <w:rPr>
+          <w:highlight w:val="yellow"/>
+        </w:rPr>
+        <w:t>doctor</w:t>
+      </w:r>
+      <w:r>
+        <w:rPr>
+          <w:highlight w:val="yellow"/>
+        </w:rPr>
+        <w:t>: khoá ngoại liên kết đến bác sĩ</w:t>
+      </w:r>
+    </w:p>
+    <w:p>
+      <w:pPr>
+        <w:pStyle w:val="oancuaDanhsach"/>
+        <w:numPr>
+          <w:ilvl w:val="0"/>
+          <w:numId w:val="10"/>
+        </w:numPr>
+        <w:rPr>
+          <w:highlight w:val="yellow"/>
+        </w:rPr>
+      </w:pPr>
+      <w:r>
+        <w:rPr>
+          <w:highlight w:val="yellow"/>
+        </w:rPr>
+        <w:t>day_of_week: ngày trong tuần (2 ~ thứ 2 ,3 ~ thứ 3, …, 8 ~ cn)</w:t>
+      </w:r>
+    </w:p>
+    <w:p>
+      <w:pPr>
+        <w:pStyle w:val="oancuaDanhsach"/>
+        <w:numPr>
+          <w:ilvl w:val="0"/>
+          <w:numId w:val="10"/>
+        </w:numPr>
+        <w:rPr>
+          <w:highlight w:val="yellow"/>
+        </w:rPr>
+      </w:pPr>
+      <w:r>
+        <w:rPr>
+          <w:highlight w:val="yellow"/>
+        </w:rPr>
+        <w:t>time_start: giờ bắt đầu làm việc</w:t>
+      </w:r>
+    </w:p>
+    <w:p>
+      <w:pPr>
+        <w:pStyle w:val="oancuaDanhsach"/>
+        <w:numPr>
+          <w:ilvl w:val="0"/>
+          <w:numId w:val="10"/>
+        </w:numPr>
+        <w:rPr>
+          <w:highlight w:val="yellow"/>
+        </w:rPr>
+      </w:pPr>
+      <w:r>
+        <w:rPr>
+          <w:highlight w:val="yellow"/>
+        </w:rPr>
+        <w:t>time_end: giờ kết thúc làm việc</w:t>
+      </w:r>
+    </w:p>
+    <w:p>
+      <w:pPr>
+        <w:pStyle w:val="u2"/>
+        <w:rPr>
+          <w:highlight w:val="yellow"/>
+        </w:rPr>
+      </w:pPr>
+      <w:r>
+        <w:rPr>
+          <w:highlight w:val="yellow"/>
+        </w:rPr>
+        <w:t xml:space="preserve">Appointment (Lịch hẹn): </w:t>
+      </w:r>
+    </w:p>
+    <w:p>
+      <w:pPr>
+        <w:pStyle w:val="oancuaDanhsach"/>
+        <w:numPr>
+          <w:ilvl w:val="0"/>
+          <w:numId w:val="10"/>
+        </w:numPr>
+        <w:rPr>
+          <w:highlight w:val="yellow"/>
+        </w:rPr>
+      </w:pPr>
+      <w:r>
+        <w:rPr>
+          <w:highlight w:val="yellow"/>
+        </w:rPr>
+        <w:t xml:space="preserve">id: </w:t>
+      </w:r>
+      <w:r>
+        <w:rPr>
+          <w:highlight w:val="yellow"/>
+        </w:rPr>
+        <w:t xml:space="preserve"> </w:t>
+      </w:r>
+      <w:r>
+        <w:rPr>
+          <w:highlight w:val="yellow"/>
+        </w:rPr>
+        <w:t>Khoá chính</w:t>
+      </w:r>
+    </w:p>
+    <w:p>
+      <w:pPr>
+        <w:pStyle w:val="oancuaDanhsach"/>
+        <w:numPr>
+          <w:ilvl w:val="0"/>
+          <w:numId w:val="10"/>
+        </w:numPr>
+        <w:rPr>
+          <w:highlight w:val="yellow"/>
+        </w:rPr>
+      </w:pPr>
+      <w:r>
+        <w:rPr>
+          <w:highlight w:val="yellow"/>
+        </w:rPr>
+        <w:t>id</w:t>
+      </w:r>
+      <w:r>
+        <w:rPr>
+          <w:highlight w:val="yellow"/>
+          <w:lang w:val="vi-VN"/>
+        </w:rPr>
+        <w:t>_user</w:t>
+      </w:r>
+      <w:r>
+        <w:rPr>
+          <w:highlight w:val="yellow"/>
+        </w:rPr>
+        <w:t>: khoá ngoại liên kết đến User</w:t>
+      </w:r>
+    </w:p>
+    <w:p>
+      <w:pPr>
+        <w:pStyle w:val="oancuaDanhsach"/>
+        <w:numPr>
+          <w:ilvl w:val="0"/>
+          <w:numId w:val="10"/>
+        </w:numPr>
+        <w:rPr>
+          <w:highlight w:val="yellow"/>
+        </w:rPr>
+      </w:pPr>
+      <w:r>
+        <w:rPr>
+          <w:highlight w:val="yellow"/>
         </w:rPr>
         <w:t>id_</w:t>
       </w:r>
       <w:r>
         <w:rPr>
-          <w:strike/>
-        </w:rPr>
-        <w:t>specialty</w:t>
-      </w:r>
-      <w:r>
-        <w:t xml:space="preserve">: </w:t>
-      </w:r>
-      <w:r>
-        <w:rPr>
-          <w:lang w:val="vi-VN"/>
-        </w:rPr>
-        <w:t xml:space="preserve">//cái này bỏ vì </w:t>
-      </w:r>
-      <w:r>
-        <w:t>truy</w:t>
-      </w:r>
-      <w:r>
-        <w:rPr>
-          <w:lang w:val="vi-VN"/>
-        </w:rPr>
-        <w:t xml:space="preserve"> xuất trực tiếp từ bác sĩ ko cần phải lưu mảng dữ liệu</w:t>
-      </w:r>
-      <w:r>
-        <w:rPr>
-          <w:lang w:val="vi-VN"/>
-        </w:rPr>
-        <w:t xml:space="preserve"> (thường thi đối </w:t>
-      </w:r>
-      <w:r>
-        <w:rPr>
-          <w:lang w:val="vi-VN"/>
-        </w:rPr>
-        <w:t>với</w:t>
-      </w:r>
-      <w:r>
-        <w:rPr>
-          <w:lang w:val="vi-VN"/>
-        </w:rPr>
-        <w:t xml:space="preserve"> mảng dữ liệu </w:t>
-      </w:r>
-      <w:r>
-        <w:rPr>
-          <w:lang w:val="vi-VN"/>
-        </w:rPr>
-        <w:t>nếu có thể truy vấn từ bảng khác thì người ta sẽ</w:t>
-      </w:r>
-      <w:r>
-        <w:rPr>
-          <w:lang w:val="vi-VN"/>
-        </w:rPr>
-        <w:t xml:space="preserve"> ko lưu ngoài trừ trường hợp đặc biệt)</w:t>
-      </w:r>
-      <w:r>
-        <w:rPr>
-          <w:lang w:val="vi-VN"/>
-        </w:rPr>
-        <w:t xml:space="preserve"> </w:t>
-      </w:r>
-    </w:p>
-    <w:p>
-      <w:pPr>
-        <w:pStyle w:val="oancuaDanhsach"/>
-        <w:numPr>
-          <w:ilvl w:val="0"/>
-          <w:numId w:val="10"/>
-        </w:numPr>
-      </w:pPr>
-      <w:r>
-        <w:rPr>
-          <w:strike/>
-        </w:rPr>
-        <w:t>list_id_</w:t>
-      </w:r>
-      <w:r>
-        <w:rPr>
-          <w:strike/>
-        </w:rPr>
-        <w:t>service</w:t>
-      </w:r>
-      <w:r>
-        <w:t>:</w:t>
-      </w:r>
-      <w:r>
-        <w:rPr>
-          <w:lang w:val="vi-VN"/>
-        </w:rPr>
-        <w:t xml:space="preserve"> cung nhu tren</w:t>
+          <w:highlight w:val="yellow"/>
+        </w:rPr>
+        <w:t>schedule: khoá ngoại liên kết đến Schedule</w:t>
+      </w:r>
+    </w:p>
+    <w:p>
+      <w:pPr>
+        <w:pStyle w:val="oancuaDanhsach"/>
+        <w:numPr>
+          <w:ilvl w:val="0"/>
+          <w:numId w:val="10"/>
+        </w:numPr>
+        <w:rPr>
+          <w:highlight w:val="yellow"/>
+        </w:rPr>
+      </w:pPr>
+      <w:r>
+        <w:rPr>
+          <w:highlight w:val="yellow"/>
+        </w:rPr>
+        <w:t>date: ngày hẹn</w:t>
+      </w:r>
+    </w:p>
+    <w:p>
+      <w:pPr>
+        <w:pStyle w:val="oancuaDanhsach"/>
+        <w:numPr>
+          <w:ilvl w:val="0"/>
+          <w:numId w:val="10"/>
+        </w:numPr>
+        <w:rPr>
+          <w:highlight w:val="yellow"/>
+        </w:rPr>
+      </w:pPr>
+      <w:r>
+        <w:rPr>
+          <w:highlight w:val="yellow"/>
+        </w:rPr>
+        <w:t>time: giờ hẹn</w:t>
+      </w:r>
+    </w:p>
+    <w:p>
+      <w:pPr>
+        <w:pStyle w:val="oancuaDanhsach"/>
+        <w:numPr>
+          <w:ilvl w:val="0"/>
+          <w:numId w:val="10"/>
+        </w:numPr>
+        <w:rPr>
+          <w:highlight w:val="green"/>
+        </w:rPr>
+      </w:pPr>
+      <w:r>
+        <w:rPr>
+          <w:highlight w:val="green"/>
+        </w:rPr>
+        <w:t>rating: Điểm đánh giá từ người dùng.</w:t>
+      </w:r>
+    </w:p>
+    <w:p>
+      <w:pPr>
+        <w:pStyle w:val="oancuaDanhsach"/>
+        <w:numPr>
+          <w:ilvl w:val="0"/>
+          <w:numId w:val="10"/>
+        </w:numPr>
+        <w:rPr>
+          <w:highlight w:val="green"/>
+        </w:rPr>
+      </w:pPr>
+      <w:r>
+        <w:rPr>
+          <w:highlight w:val="green"/>
+        </w:rPr>
+        <w:lastRenderedPageBreak/>
+        <w:t>comment: Bình luận hoặc đánh giá chi tiết từ người dùng.</w:t>
       </w:r>
     </w:p>
     <w:p>
@@ -1186,831 +2575,6 @@
         <w:rPr>
           <w:highlight w:val="yellow"/>
         </w:rPr>
-        <w:t>Specialty</w:t>
-      </w:r>
-      <w:r>
-        <w:rPr>
-          <w:highlight w:val="yellow"/>
-        </w:rPr>
-        <w:t xml:space="preserve"> (Chuyên khoa)</w:t>
-      </w:r>
-      <w:r>
-        <w:rPr>
-          <w:highlight w:val="yellow"/>
-        </w:rPr>
-        <w:t xml:space="preserve">: </w:t>
-      </w:r>
-    </w:p>
-    <w:p>
-      <w:pPr>
-        <w:pStyle w:val="oancuaDanhsach"/>
-        <w:numPr>
-          <w:ilvl w:val="0"/>
-          <w:numId w:val="10"/>
-        </w:numPr>
-        <w:rPr>
-          <w:highlight w:val="yellow"/>
-        </w:rPr>
-      </w:pPr>
-      <w:r>
-        <w:rPr>
-          <w:highlight w:val="yellow"/>
-        </w:rPr>
-        <w:t>id</w:t>
-      </w:r>
-      <w:r>
-        <w:rPr>
-          <w:highlight w:val="yellow"/>
-          <w:lang w:val="vi-VN"/>
-        </w:rPr>
-        <w:t>_</w:t>
-      </w:r>
-      <w:r>
-        <w:rPr>
-          <w:highlight w:val="yellow"/>
-        </w:rPr>
-        <w:t>specialty</w:t>
-      </w:r>
-      <w:r>
-        <w:rPr>
-          <w:highlight w:val="yellow"/>
-        </w:rPr>
-        <w:t>: Khoá chính</w:t>
-      </w:r>
-    </w:p>
-    <w:p>
-      <w:pPr>
-        <w:pStyle w:val="oancuaDanhsach"/>
-        <w:numPr>
-          <w:ilvl w:val="0"/>
-          <w:numId w:val="10"/>
-        </w:numPr>
-        <w:rPr>
-          <w:highlight w:val="yellow"/>
-        </w:rPr>
-      </w:pPr>
-      <w:r>
-        <w:rPr>
-          <w:highlight w:val="yellow"/>
-        </w:rPr>
-        <w:t>name: tên chuyên khoa</w:t>
-      </w:r>
-    </w:p>
-    <w:p>
-      <w:pPr>
-        <w:pStyle w:val="oancuaDanhsach"/>
-        <w:numPr>
-          <w:ilvl w:val="0"/>
-          <w:numId w:val="10"/>
-        </w:numPr>
-        <w:rPr>
-          <w:highlight w:val="yellow"/>
-        </w:rPr>
-      </w:pPr>
-      <w:r>
-        <w:rPr>
-          <w:highlight w:val="yellow"/>
-        </w:rPr>
-        <w:t>descripe: mô tả chuyên khoa</w:t>
-      </w:r>
-    </w:p>
-    <w:p>
-      <w:pPr>
-        <w:pStyle w:val="oancuaDanhsach"/>
-        <w:numPr>
-          <w:ilvl w:val="0"/>
-          <w:numId w:val="10"/>
-        </w:numPr>
-      </w:pPr>
-      <w:r>
-        <w:rPr>
-          <w:strike/>
-        </w:rPr>
-        <w:t>total_doctor:</w:t>
-      </w:r>
-      <w:r>
-        <w:t xml:space="preserve"> tổng số bác sĩ</w:t>
-      </w:r>
-      <w:r>
-        <w:rPr>
-          <w:lang w:val="vi-VN"/>
-        </w:rPr>
-        <w:t xml:space="preserve"> //cái này bỏ vì</w:t>
-      </w:r>
-      <w:r>
-        <w:rPr>
-          <w:lang w:val="vi-VN"/>
-        </w:rPr>
-        <w:t xml:space="preserve"> đây à biến thay đổi liên tục cần</w:t>
-      </w:r>
-      <w:r>
-        <w:rPr>
-          <w:lang w:val="vi-VN"/>
-        </w:rPr>
-        <w:t xml:space="preserve"> truy vấn từ doctor ko nên gán trực tiếp</w:t>
-      </w:r>
-    </w:p>
-    <w:p>
-      <w:pPr>
-        <w:pStyle w:val="u2"/>
-        <w:rPr>
-          <w:highlight w:val="yellow"/>
-        </w:rPr>
-      </w:pPr>
-      <w:r>
-        <w:rPr>
-          <w:highlight w:val="yellow"/>
-        </w:rPr>
-        <w:t xml:space="preserve">Service (Dịch vụ): </w:t>
-      </w:r>
-    </w:p>
-    <w:p>
-      <w:pPr>
-        <w:pStyle w:val="oancuaDanhsach"/>
-        <w:numPr>
-          <w:ilvl w:val="0"/>
-          <w:numId w:val="10"/>
-        </w:numPr>
-        <w:rPr>
-          <w:highlight w:val="yellow"/>
-        </w:rPr>
-      </w:pPr>
-      <w:r>
-        <w:rPr>
-          <w:highlight w:val="yellow"/>
-        </w:rPr>
-        <w:t>id</w:t>
-      </w:r>
-      <w:r>
-        <w:rPr>
-          <w:highlight w:val="yellow"/>
-          <w:lang w:val="vi-VN"/>
-        </w:rPr>
-        <w:t>_</w:t>
-      </w:r>
-      <w:r>
-        <w:rPr>
-          <w:highlight w:val="yellow"/>
-        </w:rPr>
-        <w:t>service</w:t>
-      </w:r>
-      <w:r>
-        <w:rPr>
-          <w:highlight w:val="yellow"/>
-        </w:rPr>
-        <w:t>: Khoá chính</w:t>
-      </w:r>
-    </w:p>
-    <w:p>
-      <w:pPr>
-        <w:pStyle w:val="oancuaDanhsach"/>
-        <w:numPr>
-          <w:ilvl w:val="0"/>
-          <w:numId w:val="10"/>
-        </w:numPr>
-        <w:rPr>
-          <w:highlight w:val="yellow"/>
-        </w:rPr>
-      </w:pPr>
-      <w:r>
-        <w:rPr>
-          <w:highlight w:val="yellow"/>
-        </w:rPr>
-        <w:t>name: tên dịch vụ</w:t>
-      </w:r>
-    </w:p>
-    <w:p>
-      <w:pPr>
-        <w:pStyle w:val="oancuaDanhsach"/>
-        <w:numPr>
-          <w:ilvl w:val="0"/>
-          <w:numId w:val="10"/>
-        </w:numPr>
-        <w:rPr>
-          <w:highlight w:val="yellow"/>
-        </w:rPr>
-      </w:pPr>
-      <w:r>
-        <w:rPr>
-          <w:highlight w:val="yellow"/>
-        </w:rPr>
-        <w:t>descripe: mô tả dịch</w:t>
-      </w:r>
-      <w:r>
-        <w:rPr>
-          <w:highlight w:val="yellow"/>
-          <w:lang w:val="vi-VN"/>
-        </w:rPr>
-        <w:t xml:space="preserve"> vụ</w:t>
-      </w:r>
-    </w:p>
-    <w:p>
-      <w:pPr>
-        <w:pStyle w:val="u2"/>
-        <w:rPr>
-          <w:highlight w:val="green"/>
-        </w:rPr>
-      </w:pPr>
-      <w:r>
-        <w:rPr>
-          <w:highlight w:val="green"/>
-        </w:rPr>
-        <w:t>Blog (Bài báo):</w:t>
-      </w:r>
-      <w:r>
-        <w:rPr>
-          <w:highlight w:val="green"/>
-          <w:lang w:val="vi-VN"/>
-        </w:rPr>
-        <w:t xml:space="preserve"> //làm sau khi đã làm xong hết các chức năng chính</w:t>
-      </w:r>
-      <w:r>
-        <w:rPr>
-          <w:highlight w:val="green"/>
-        </w:rPr>
-        <w:t xml:space="preserve"> </w:t>
-      </w:r>
-    </w:p>
-    <w:p>
-      <w:pPr>
-        <w:pStyle w:val="oancuaDanhsach"/>
-        <w:numPr>
-          <w:ilvl w:val="0"/>
-          <w:numId w:val="10"/>
-        </w:numPr>
-        <w:rPr>
-          <w:highlight w:val="green"/>
-          <w:lang w:val="vi-VN"/>
-        </w:rPr>
-      </w:pPr>
-      <w:r>
-        <w:rPr>
-          <w:highlight w:val="green"/>
-          <w:lang w:val="vi-VN"/>
-        </w:rPr>
-        <w:t>Id:</w:t>
-      </w:r>
-    </w:p>
-    <w:p>
-      <w:pPr>
-        <w:pStyle w:val="oancuaDanhsach"/>
-        <w:numPr>
-          <w:ilvl w:val="0"/>
-          <w:numId w:val="10"/>
-        </w:numPr>
-        <w:rPr>
-          <w:highlight w:val="green"/>
-        </w:rPr>
-      </w:pPr>
-      <w:r>
-        <w:rPr>
-          <w:highlight w:val="green"/>
-        </w:rPr>
-        <w:t>title: tiêu đề của bài báo</w:t>
-      </w:r>
-    </w:p>
-    <w:p>
-      <w:pPr>
-        <w:pStyle w:val="oancuaDanhsach"/>
-        <w:numPr>
-          <w:ilvl w:val="0"/>
-          <w:numId w:val="10"/>
-        </w:numPr>
-        <w:rPr>
-          <w:highlight w:val="green"/>
-        </w:rPr>
-      </w:pPr>
-      <w:r>
-        <w:rPr>
-          <w:highlight w:val="green"/>
-        </w:rPr>
-        <w:t>id</w:t>
-      </w:r>
-      <w:r>
-        <w:rPr>
-          <w:highlight w:val="green"/>
-          <w:lang w:val="vi-VN"/>
-        </w:rPr>
-        <w:t>_</w:t>
-      </w:r>
-      <w:r>
-        <w:rPr>
-          <w:highlight w:val="green"/>
-        </w:rPr>
-        <w:t xml:space="preserve"> author</w:t>
-      </w:r>
-      <w:r>
-        <w:rPr>
-          <w:highlight w:val="green"/>
-        </w:rPr>
-        <w:t>: tác giả của bài báo (khoá ngoại đến ‘bác sĩ’)</w:t>
-      </w:r>
-    </w:p>
-    <w:p>
-      <w:pPr>
-        <w:pStyle w:val="oancuaDanhsach"/>
-        <w:numPr>
-          <w:ilvl w:val="0"/>
-          <w:numId w:val="10"/>
-        </w:numPr>
-        <w:rPr>
-          <w:highlight w:val="green"/>
-        </w:rPr>
-      </w:pPr>
-      <w:r>
-        <w:rPr>
-          <w:highlight w:val="green"/>
-        </w:rPr>
-        <w:t>content: nội dung của bài báo</w:t>
-      </w:r>
-    </w:p>
-    <w:p>
-      <w:pPr>
-        <w:pStyle w:val="oancuaDanhsach"/>
-        <w:numPr>
-          <w:ilvl w:val="0"/>
-          <w:numId w:val="10"/>
-        </w:numPr>
-        <w:rPr>
-          <w:highlight w:val="green"/>
-        </w:rPr>
-      </w:pPr>
-      <w:r>
-        <w:rPr>
-          <w:highlight w:val="green"/>
-        </w:rPr>
-        <w:t>im</w:t>
-      </w:r>
-      <w:r>
-        <w:rPr>
-          <w:highlight w:val="green"/>
-        </w:rPr>
-        <w:t xml:space="preserve">age: hình ảnh đại diện cho bài báo </w:t>
-      </w:r>
-    </w:p>
-    <w:p>
-      <w:pPr>
-        <w:pStyle w:val="oancuaDanhsach"/>
-        <w:numPr>
-          <w:ilvl w:val="0"/>
-          <w:numId w:val="10"/>
-        </w:numPr>
-        <w:rPr>
-          <w:highlight w:val="green"/>
-        </w:rPr>
-      </w:pPr>
-      <w:r>
-        <w:rPr>
-          <w:highlight w:val="green"/>
-        </w:rPr>
-        <w:lastRenderedPageBreak/>
-        <w:t>id</w:t>
-      </w:r>
-      <w:r>
-        <w:rPr>
-          <w:highlight w:val="green"/>
-          <w:lang w:val="vi-VN"/>
-        </w:rPr>
-        <w:t>_</w:t>
-      </w:r>
-      <w:r>
-        <w:rPr>
-          <w:highlight w:val="green"/>
-        </w:rPr>
-        <w:t>category</w:t>
-      </w:r>
-      <w:r>
-        <w:rPr>
-          <w:highlight w:val="green"/>
-        </w:rPr>
-        <w:t>: chuyên mục của bài báo</w:t>
-      </w:r>
-    </w:p>
-    <w:p>
-      <w:pPr>
-        <w:pStyle w:val="oancuaDanhsach"/>
-        <w:numPr>
-          <w:ilvl w:val="0"/>
-          <w:numId w:val="10"/>
-        </w:numPr>
-        <w:rPr>
-          <w:highlight w:val="green"/>
-        </w:rPr>
-      </w:pPr>
-      <w:r>
-        <w:rPr>
-          <w:highlight w:val="green"/>
-        </w:rPr>
-        <w:t>views: số lượt xem bài viết</w:t>
-      </w:r>
-    </w:p>
-    <w:p>
-      <w:pPr>
-        <w:pStyle w:val="u2"/>
-        <w:rPr>
-          <w:highlight w:val="green"/>
-        </w:rPr>
-      </w:pPr>
-      <w:r>
-        <w:rPr>
-          <w:highlight w:val="green"/>
-        </w:rPr>
-        <w:t xml:space="preserve">Category (chuyên mục sức khoẻ): </w:t>
-      </w:r>
-      <w:r>
-        <w:rPr>
-          <w:highlight w:val="green"/>
-          <w:lang w:val="vi-VN"/>
-        </w:rPr>
-        <w:t xml:space="preserve">//làm khi đã xong </w:t>
-      </w:r>
-      <w:r>
-        <w:rPr>
-          <w:highlight w:val="green"/>
-          <w:lang w:val="vi-VN"/>
-        </w:rPr>
-        <w:t xml:space="preserve">các </w:t>
-      </w:r>
-      <w:r>
-        <w:rPr>
-          <w:highlight w:val="green"/>
-          <w:lang w:val="vi-VN"/>
-        </w:rPr>
-        <w:t xml:space="preserve">chức năng </w:t>
-      </w:r>
-      <w:r>
-        <w:rPr>
-          <w:highlight w:val="green"/>
-          <w:lang w:val="vi-VN"/>
-        </w:rPr>
-        <w:t>chính</w:t>
-      </w:r>
-    </w:p>
-    <w:p>
-      <w:pPr>
-        <w:pStyle w:val="oancuaDanhsach"/>
-        <w:numPr>
-          <w:ilvl w:val="0"/>
-          <w:numId w:val="10"/>
-        </w:numPr>
-        <w:rPr>
-          <w:highlight w:val="green"/>
-        </w:rPr>
-      </w:pPr>
-      <w:r>
-        <w:rPr>
-          <w:highlight w:val="green"/>
-        </w:rPr>
-        <w:t>category_id: Khoá chính</w:t>
-      </w:r>
-    </w:p>
-    <w:p>
-      <w:pPr>
-        <w:pStyle w:val="oancuaDanhsach"/>
-        <w:numPr>
-          <w:ilvl w:val="0"/>
-          <w:numId w:val="10"/>
-        </w:numPr>
-        <w:rPr>
-          <w:highlight w:val="green"/>
-        </w:rPr>
-      </w:pPr>
-      <w:r>
-        <w:rPr>
-          <w:highlight w:val="green"/>
-        </w:rPr>
-        <w:t>name: Tên chuyên mục</w:t>
-      </w:r>
-    </w:p>
-    <w:p>
-      <w:pPr>
-        <w:pStyle w:val="oancuaDanhsach"/>
-        <w:numPr>
-          <w:ilvl w:val="0"/>
-          <w:numId w:val="10"/>
-        </w:numPr>
-        <w:rPr>
-          <w:highlight w:val="green"/>
-        </w:rPr>
-      </w:pPr>
-      <w:r>
-        <w:rPr>
-          <w:highlight w:val="green"/>
-        </w:rPr>
-        <w:t>describe</w:t>
-      </w:r>
-      <w:r>
-        <w:rPr>
-          <w:highlight w:val="green"/>
-        </w:rPr>
-        <w:t>: Mô tả của chuyên mục đó</w:t>
-      </w:r>
-    </w:p>
-    <w:p>
-      <w:pPr>
-        <w:pStyle w:val="u2"/>
-        <w:rPr>
-          <w:highlight w:val="yellow"/>
-        </w:rPr>
-      </w:pPr>
-      <w:r>
-        <w:rPr>
-          <w:highlight w:val="yellow"/>
-        </w:rPr>
-        <w:t>Schedule (lịch làm việc của bác sĩ):</w:t>
-      </w:r>
-    </w:p>
-    <w:p>
-      <w:pPr>
-        <w:pStyle w:val="oancuaDanhsach"/>
-        <w:numPr>
-          <w:ilvl w:val="0"/>
-          <w:numId w:val="10"/>
-        </w:numPr>
-        <w:rPr>
-          <w:highlight w:val="yellow"/>
-        </w:rPr>
-      </w:pPr>
-      <w:r>
-        <w:rPr>
-          <w:highlight w:val="yellow"/>
-        </w:rPr>
-        <w:t>id: khoá chính</w:t>
-      </w:r>
-    </w:p>
-    <w:p>
-      <w:pPr>
-        <w:pStyle w:val="oancuaDanhsach"/>
-        <w:numPr>
-          <w:ilvl w:val="0"/>
-          <w:numId w:val="10"/>
-        </w:numPr>
-        <w:rPr>
-          <w:highlight w:val="yellow"/>
-        </w:rPr>
-      </w:pPr>
-      <w:r>
-        <w:rPr>
-          <w:highlight w:val="yellow"/>
-        </w:rPr>
-        <w:t>id</w:t>
-      </w:r>
-      <w:r>
-        <w:rPr>
-          <w:highlight w:val="yellow"/>
-          <w:lang w:val="vi-VN"/>
-        </w:rPr>
-        <w:t>_</w:t>
-      </w:r>
-      <w:r>
-        <w:rPr>
-          <w:highlight w:val="yellow"/>
-        </w:rPr>
-        <w:t>doctor</w:t>
-      </w:r>
-      <w:r>
-        <w:rPr>
-          <w:highlight w:val="yellow"/>
-        </w:rPr>
-        <w:t>: khoá ngoại liên kết đến bác sĩ</w:t>
-      </w:r>
-    </w:p>
-    <w:p>
-      <w:pPr>
-        <w:pStyle w:val="oancuaDanhsach"/>
-        <w:numPr>
-          <w:ilvl w:val="0"/>
-          <w:numId w:val="10"/>
-        </w:numPr>
-        <w:rPr>
-          <w:highlight w:val="yellow"/>
-        </w:rPr>
-      </w:pPr>
-      <w:r>
-        <w:rPr>
-          <w:highlight w:val="yellow"/>
-        </w:rPr>
-        <w:t>day_of_week: ngày trong tuần (2 ~ thứ 2 ,3 ~ thứ 3, …, 8 ~ cn)</w:t>
-      </w:r>
-    </w:p>
-    <w:p>
-      <w:pPr>
-        <w:pStyle w:val="oancuaDanhsach"/>
-        <w:numPr>
-          <w:ilvl w:val="0"/>
-          <w:numId w:val="10"/>
-        </w:numPr>
-        <w:rPr>
-          <w:highlight w:val="yellow"/>
-        </w:rPr>
-      </w:pPr>
-      <w:r>
-        <w:rPr>
-          <w:highlight w:val="yellow"/>
-        </w:rPr>
-        <w:t>time_start: giờ bắt đầu làm việc</w:t>
-      </w:r>
-    </w:p>
-    <w:p>
-      <w:pPr>
-        <w:pStyle w:val="oancuaDanhsach"/>
-        <w:numPr>
-          <w:ilvl w:val="0"/>
-          <w:numId w:val="10"/>
-        </w:numPr>
-        <w:rPr>
-          <w:highlight w:val="yellow"/>
-        </w:rPr>
-      </w:pPr>
-      <w:r>
-        <w:rPr>
-          <w:highlight w:val="yellow"/>
-        </w:rPr>
-        <w:t>time_end: giờ kết thúc làm việc</w:t>
-      </w:r>
-    </w:p>
-    <w:p>
-      <w:pPr>
-        <w:pStyle w:val="u2"/>
-        <w:rPr>
-          <w:highlight w:val="yellow"/>
-        </w:rPr>
-      </w:pPr>
-      <w:r>
-        <w:rPr>
-          <w:highlight w:val="yellow"/>
-        </w:rPr>
-        <w:t xml:space="preserve">Appointment (Lịch hẹn): </w:t>
-      </w:r>
-    </w:p>
-    <w:p>
-      <w:pPr>
-        <w:pStyle w:val="oancuaDanhsach"/>
-        <w:numPr>
-          <w:ilvl w:val="0"/>
-          <w:numId w:val="10"/>
-        </w:numPr>
-        <w:rPr>
-          <w:highlight w:val="yellow"/>
-        </w:rPr>
-      </w:pPr>
-      <w:r>
-        <w:rPr>
-          <w:highlight w:val="yellow"/>
-        </w:rPr>
-        <w:t xml:space="preserve">id: </w:t>
-      </w:r>
-      <w:r>
-        <w:rPr>
-          <w:highlight w:val="yellow"/>
-        </w:rPr>
-        <w:t xml:space="preserve"> </w:t>
-      </w:r>
-      <w:r>
-        <w:rPr>
-          <w:highlight w:val="yellow"/>
-        </w:rPr>
-        <w:t>Khoá chính</w:t>
-      </w:r>
-    </w:p>
-    <w:p>
-      <w:pPr>
-        <w:pStyle w:val="oancuaDanhsach"/>
-        <w:numPr>
-          <w:ilvl w:val="0"/>
-          <w:numId w:val="10"/>
-        </w:numPr>
-        <w:rPr>
-          <w:highlight w:val="yellow"/>
-        </w:rPr>
-      </w:pPr>
-      <w:r>
-        <w:rPr>
-          <w:highlight w:val="yellow"/>
-        </w:rPr>
-        <w:t>id</w:t>
-      </w:r>
-      <w:r>
-        <w:rPr>
-          <w:highlight w:val="yellow"/>
-          <w:lang w:val="vi-VN"/>
-        </w:rPr>
-        <w:t>_user</w:t>
-      </w:r>
-      <w:r>
-        <w:rPr>
-          <w:highlight w:val="yellow"/>
-        </w:rPr>
-        <w:t>: khoá ngoại liên kết đến User</w:t>
-      </w:r>
-    </w:p>
-    <w:p>
-      <w:pPr>
-        <w:pStyle w:val="oancuaDanhsach"/>
-        <w:numPr>
-          <w:ilvl w:val="0"/>
-          <w:numId w:val="10"/>
-        </w:numPr>
-        <w:rPr>
-          <w:highlight w:val="yellow"/>
-        </w:rPr>
-      </w:pPr>
-      <w:r>
-        <w:rPr>
-          <w:highlight w:val="yellow"/>
-        </w:rPr>
-        <w:t>id_</w:t>
-      </w:r>
-      <w:r>
-        <w:rPr>
-          <w:highlight w:val="yellow"/>
-        </w:rPr>
-        <w:t>schedule: khoá ngoại liên kết đến Schedule</w:t>
-      </w:r>
-    </w:p>
-    <w:p>
-      <w:pPr>
-        <w:pStyle w:val="oancuaDanhsach"/>
-        <w:numPr>
-          <w:ilvl w:val="0"/>
-          <w:numId w:val="10"/>
-        </w:numPr>
-        <w:rPr>
-          <w:highlight w:val="yellow"/>
-        </w:rPr>
-      </w:pPr>
-      <w:r>
-        <w:rPr>
-          <w:highlight w:val="yellow"/>
-        </w:rPr>
-        <w:t>date: ngày hẹn</w:t>
-      </w:r>
-    </w:p>
-    <w:p>
-      <w:pPr>
-        <w:pStyle w:val="oancuaDanhsach"/>
-        <w:numPr>
-          <w:ilvl w:val="0"/>
-          <w:numId w:val="10"/>
-        </w:numPr>
-        <w:rPr>
-          <w:highlight w:val="yellow"/>
-        </w:rPr>
-      </w:pPr>
-      <w:r>
-        <w:rPr>
-          <w:highlight w:val="yellow"/>
-        </w:rPr>
-        <w:t>time: giờ hẹn</w:t>
-      </w:r>
-    </w:p>
-    <w:p>
-      <w:pPr>
-        <w:pStyle w:val="oancuaDanhsach"/>
-        <w:numPr>
-          <w:ilvl w:val="0"/>
-          <w:numId w:val="10"/>
-        </w:numPr>
-        <w:rPr>
-          <w:highlight w:val="green"/>
-        </w:rPr>
-      </w:pPr>
-      <w:r>
-        <w:rPr>
-          <w:highlight w:val="green"/>
-        </w:rPr>
-        <w:t>rating: Điểm đánh giá từ người dùng.</w:t>
-      </w:r>
-    </w:p>
-    <w:p>
-      <w:pPr>
-        <w:pStyle w:val="oancuaDanhsach"/>
-        <w:numPr>
-          <w:ilvl w:val="0"/>
-          <w:numId w:val="10"/>
-        </w:numPr>
-        <w:rPr>
-          <w:highlight w:val="green"/>
-        </w:rPr>
-      </w:pPr>
-      <w:r>
-        <w:rPr>
-          <w:highlight w:val="green"/>
-        </w:rPr>
-        <w:t>comment: Bình luận hoặc đánh giá chi tiết từ người dùng.</w:t>
-      </w:r>
-    </w:p>
-    <w:p>
-      <w:pPr>
-        <w:pStyle w:val="u2"/>
-        <w:rPr>
-          <w:highlight w:val="yellow"/>
-        </w:rPr>
-      </w:pPr>
-      <w:r>
-        <w:rPr>
-          <w:highlight w:val="yellow"/>
-        </w:rPr>
         <w:t>Calculator (Công cụ tính toán)</w:t>
       </w:r>
     </w:p>
@@ -2083,7 +2647,6 @@
         <w:rPr>
           <w:highlight w:val="yellow"/>
         </w:rPr>
-        <w:lastRenderedPageBreak/>
         <w:t>formula: Công thức tính toán của công cụ. VD: “(a+b)*c”</w:t>
       </w:r>
     </w:p>
@@ -2546,6 +3109,7 @@
           <w:sz w:val="20"/>
           <w:szCs w:val="20"/>
         </w:rPr>
+        <w:lastRenderedPageBreak/>
         <w:t xml:space="preserve">  </w:t>
       </w:r>
       <w:r>
@@ -3171,7 +3735,6 @@
           <w:sz w:val="20"/>
           <w:szCs w:val="20"/>
         </w:rPr>
-        <w:lastRenderedPageBreak/>
         <w:t>// Sử dụng hàm abc</w:t>
       </w:r>
     </w:p>

</xml_diff>